<commit_message>
Changes to Step 2
continuing to build the core of the project

Modified Step 2 to location sections more effectively
</commit_message>
<xml_diff>
--- a/docs/Preparing IGT data.docx
+++ b/docs/Preparing IGT data.docx
@@ -3,60 +3,640 @@
 <w:document xmlns:wpc="http://schemas.microsoft.com/office/word/2010/wordprocessingCanvas" xmlns:cx="http://schemas.microsoft.com/office/drawing/2014/chartex" xmlns:cx1="http://schemas.microsoft.com/office/drawing/2015/9/8/chartex" xmlns:mc="http://schemas.openxmlformats.org/markup-compatibility/2006" xmlns:o="urn:schemas-microsoft-com:office:office" xmlns:r="http://schemas.openxmlformats.org/officeDocument/2006/relationships" xmlns:m="http://schemas.openxmlformats.org/officeDocument/2006/math" xmlns:v="urn:schemas-microsoft-com:vml" xmlns:wp14="http://schemas.microsoft.com/office/word/2010/wordprocessingDrawing" xmlns:wp="http://schemas.openxmlformats.org/drawingml/2006/wordprocessingDrawing" xmlns:w10="urn:schemas-microsoft-com:office:word" xmlns:w="http://schemas.openxmlformats.org/wordprocessingml/2006/main" xmlns:w14="http://schemas.microsoft.com/office/word/2010/wordml" xmlns:w15="http://schemas.microsoft.com/office/word/2012/wordml" xmlns:w16se="http://schemas.microsoft.com/office/word/2015/wordml/symex" xmlns:wpg="http://schemas.microsoft.com/office/word/2010/wordprocessingGroup" xmlns:wpi="http://schemas.microsoft.com/office/word/2010/wordprocessingInk" xmlns:wne="http://schemas.microsoft.com/office/word/2006/wordml" xmlns:wps="http://schemas.microsoft.com/office/word/2010/wordprocessingShape" mc:Ignorable="w14 w15 w16se wp14">
   <w:body>
     <w:p>
-      <w:r>
-        <w:t xml:space="preserve">Preparing IGT data </w:t>
+      <w:pPr>
+        <w:pStyle w:val="Title"/>
+      </w:pPr>
+      <w:r>
+        <w:t xml:space="preserve"> </w:t>
+      </w:r>
+      <w:r>
+        <w:t>Preparing IGT Data</w:t>
       </w:r>
     </w:p>
     <w:p>
-      <w:r>
-        <w:t>This document will step through the procedures necessary to create data files to be coded using methods designed to identify grammar components, assign rule typologies, identify target action situations, assign institutional statements to target action situations, determine level of decision making, and identify action situation networks.</w:t>
-      </w:r>
-      <w:r>
-        <w:t xml:space="preserve">  Every data set will be created with the goal of creating a set that can be used to train and validate </w:t>
-      </w:r>
-      <w:proofErr w:type="gramStart"/>
-      <w:r>
-        <w:t>machine learning</w:t>
-      </w:r>
-      <w:proofErr w:type="gramEnd"/>
-      <w:r>
-        <w:t xml:space="preserve"> models.</w:t>
-      </w:r>
-      <w:r>
-        <w:t xml:space="preserve">  It </w:t>
-      </w:r>
-      <w:proofErr w:type="gramStart"/>
-      <w:r>
-        <w:t>is expected</w:t>
-      </w:r>
-      <w:proofErr w:type="gramEnd"/>
-      <w:r>
-        <w:t xml:space="preserve"> that Natural Language Processing will be used to code the data set.  The principles of Tidy Data </w:t>
-      </w:r>
-      <w:proofErr w:type="gramStart"/>
-      <w:r>
-        <w:t>will be used</w:t>
-      </w:r>
-      <w:proofErr w:type="gramEnd"/>
-      <w:r>
-        <w:t xml:space="preserve"> to structure the data set.</w:t>
+      <w:pPr>
+        <w:pStyle w:val="Heading1"/>
+      </w:pPr>
+      <w:r>
+        <w:t>Abstract</w:t>
       </w:r>
     </w:p>
     <w:p>
+      <w:r>
+        <w:t xml:space="preserve">This document will step through the procedures necessary to create data files to be coded using methods designed to identify grammar components, assign rule typologies, identify target action situations, assign institutional statements to target action situations, determine level of decision making, and identify action situation networks.  Every data set will be created with the goal of creating a set that can be used to train and validate </w:t>
+      </w:r>
+      <w:proofErr w:type="gramStart"/>
+      <w:r>
+        <w:t>machine learning</w:t>
+      </w:r>
+      <w:proofErr w:type="gramEnd"/>
+      <w:r>
+        <w:t xml:space="preserve"> models.  It </w:t>
+      </w:r>
+      <w:proofErr w:type="gramStart"/>
+      <w:r>
+        <w:t>is expected</w:t>
+      </w:r>
+      <w:proofErr w:type="gramEnd"/>
+      <w:r>
+        <w:t xml:space="preserve"> that Natural Language Processing will be used to code the data set.  The principles of Tidy Data </w:t>
+      </w:r>
+      <w:proofErr w:type="gramStart"/>
+      <w:r>
+        <w:t>will be used</w:t>
+      </w:r>
+      <w:proofErr w:type="gramEnd"/>
+      <w:r>
+        <w:t xml:space="preserve"> to structure the data set.</w:t>
+      </w:r>
+    </w:p>
+    <w:p>
+      <w:pPr>
+        <w:pStyle w:val="Heading1"/>
+      </w:pPr>
+      <w:r>
+        <w:t>Introduction</w:t>
+      </w:r>
+    </w:p>
+    <w:p/>
+    <w:p>
+      <w:pPr>
+        <w:pStyle w:val="Heading1"/>
+      </w:pPr>
       <w:bookmarkStart w:id="0" w:name="_GoBack"/>
       <w:bookmarkEnd w:id="0"/>
+      <w:r>
+        <w:t>Literature Review</w:t>
+      </w:r>
+    </w:p>
+    <w:p/>
+    <w:p/>
+    <w:p>
+      <w:pPr>
+        <w:pStyle w:val="Heading1"/>
+      </w:pPr>
+      <w:r>
+        <w:t>Method</w:t>
+      </w:r>
+      <w:r>
+        <w:t xml:space="preserve"> and Analysis</w:t>
+      </w:r>
+    </w:p>
+    <w:p/>
+    <w:p/>
+    <w:p>
+      <w:pPr>
+        <w:spacing w:after="200" w:line="276" w:lineRule="auto"/>
+      </w:pPr>
+    </w:p>
+    <w:p/>
+    <w:p>
+      <w:pPr>
+        <w:pStyle w:val="Heading1"/>
+      </w:pPr>
+      <w:r>
+        <w:t>Discussion</w:t>
+      </w:r>
+    </w:p>
+    <w:p/>
+    <w:p>
+      <w:pPr>
+        <w:pStyle w:val="Heading1"/>
+      </w:pPr>
+      <w:r>
+        <w:t>Conclusion</w:t>
+      </w:r>
+    </w:p>
+    <w:p/>
+    <w:p>
+      <w:pPr>
+        <w:pStyle w:val="ListParagraph"/>
+        <w:numPr>
+          <w:ilvl w:val="0"/>
+          <w:numId w:val="3"/>
+        </w:numPr>
+      </w:pPr>
+    </w:p>
+    <w:p>
+      <w:pPr>
+        <w:spacing w:after="200" w:line="276" w:lineRule="auto"/>
+      </w:pPr>
+      <w:r>
+        <w:br w:type="page"/>
+      </w:r>
+    </w:p>
+    <w:p>
+      <w:pPr>
+        <w:pStyle w:val="Heading1"/>
+      </w:pPr>
+      <w:r>
+        <w:lastRenderedPageBreak/>
+        <w:t>Appendices</w:t>
+      </w:r>
+    </w:p>
+    <w:p>
+      <w:pPr>
+        <w:spacing w:after="200" w:line="276" w:lineRule="auto"/>
+      </w:pPr>
+      <w:r>
+        <w:br w:type="page"/>
+      </w:r>
+    </w:p>
+    <w:p>
+      <w:pPr>
+        <w:pStyle w:val="Heading1"/>
+      </w:pPr>
+      <w:r>
+        <w:t>References</w:t>
+      </w:r>
+    </w:p>
+    <w:p>
+      <w:pPr>
+        <w:spacing w:after="200" w:line="276" w:lineRule="auto"/>
+      </w:pPr>
+      <w:r>
+        <w:br w:type="page"/>
+      </w:r>
     </w:p>
     <w:p/>
     <w:sectPr>
+      <w:headerReference w:type="default" r:id="rId8"/>
+      <w:footerReference w:type="default" r:id="rId9"/>
       <w:pgSz w:w="12240" w:h="15840"/>
       <w:pgMar w:top="1440" w:right="1440" w:bottom="1440" w:left="1440" w:header="720" w:footer="720" w:gutter="0"/>
       <w:cols w:space="720"/>
+      <w:titlePg/>
       <w:docGrid w:linePitch="360"/>
     </w:sectPr>
   </w:body>
 </w:document>
 </file>
 
+<file path=word/endnotes.xml><?xml version="1.0" encoding="utf-8"?>
+<w:endnotes xmlns:wpc="http://schemas.microsoft.com/office/word/2010/wordprocessingCanvas" xmlns:cx="http://schemas.microsoft.com/office/drawing/2014/chartex" xmlns:cx1="http://schemas.microsoft.com/office/drawing/2015/9/8/chartex" xmlns:mc="http://schemas.openxmlformats.org/markup-compatibility/2006" xmlns:o="urn:schemas-microsoft-com:office:office" xmlns:r="http://schemas.openxmlformats.org/officeDocument/2006/relationships" xmlns:m="http://schemas.openxmlformats.org/officeDocument/2006/math" xmlns:v="urn:schemas-microsoft-com:vml" xmlns:wp14="http://schemas.microsoft.com/office/word/2010/wordprocessingDrawing" xmlns:wp="http://schemas.openxmlformats.org/drawingml/2006/wordprocessingDrawing" xmlns:w10="urn:schemas-microsoft-com:office:word" xmlns:w="http://schemas.openxmlformats.org/wordprocessingml/2006/main" xmlns:w14="http://schemas.microsoft.com/office/word/2010/wordml" xmlns:w15="http://schemas.microsoft.com/office/word/2012/wordml" xmlns:w16se="http://schemas.microsoft.com/office/word/2015/wordml/symex" xmlns:wpg="http://schemas.microsoft.com/office/word/2010/wordprocessingGroup" xmlns:wpi="http://schemas.microsoft.com/office/word/2010/wordprocessingInk" xmlns:wne="http://schemas.microsoft.com/office/word/2006/wordml" xmlns:wps="http://schemas.microsoft.com/office/word/2010/wordprocessingShape" mc:Ignorable="w14 w15 w16se wp14">
+  <w:endnote w:type="separator" w:id="-1">
+    <w:p>
+      <w:r>
+        <w:separator/>
+      </w:r>
+    </w:p>
+  </w:endnote>
+  <w:endnote w:type="continuationSeparator" w:id="0">
+    <w:p>
+      <w:r>
+        <w:continuationSeparator/>
+      </w:r>
+    </w:p>
+  </w:endnote>
+</w:endnotes>
+</file>
+
+<file path=word/footer1.xml><?xml version="1.0" encoding="utf-8"?>
+<w:ftr xmlns:wpc="http://schemas.microsoft.com/office/word/2010/wordprocessingCanvas" xmlns:cx="http://schemas.microsoft.com/office/drawing/2014/chartex" xmlns:cx1="http://schemas.microsoft.com/office/drawing/2015/9/8/chartex" xmlns:mc="http://schemas.openxmlformats.org/markup-compatibility/2006" xmlns:o="urn:schemas-microsoft-com:office:office" xmlns:r="http://schemas.openxmlformats.org/officeDocument/2006/relationships" xmlns:m="http://schemas.openxmlformats.org/officeDocument/2006/math" xmlns:v="urn:schemas-microsoft-com:vml" xmlns:wp14="http://schemas.microsoft.com/office/word/2010/wordprocessingDrawing" xmlns:wp="http://schemas.openxmlformats.org/drawingml/2006/wordprocessingDrawing" xmlns:w10="urn:schemas-microsoft-com:office:word" xmlns:w="http://schemas.openxmlformats.org/wordprocessingml/2006/main" xmlns:w14="http://schemas.microsoft.com/office/word/2010/wordml" xmlns:w15="http://schemas.microsoft.com/office/word/2012/wordml" xmlns:w16se="http://schemas.microsoft.com/office/word/2015/wordml/symex" xmlns:wpg="http://schemas.microsoft.com/office/word/2010/wordprocessingGroup" xmlns:wpi="http://schemas.microsoft.com/office/word/2010/wordprocessingInk" xmlns:wne="http://schemas.microsoft.com/office/word/2006/wordml" xmlns:wps="http://schemas.microsoft.com/office/word/2010/wordprocessingShape" mc:Ignorable="w14 w15 w16se wp14">
+  <w:p>
+    <w:pPr>
+      <w:pStyle w:val="Footer"/>
+    </w:pPr>
+    <w:r>
+      <w:t>10/24</w:t>
+    </w:r>
+    <w:r>
+      <w:t>/19</w:t>
+    </w:r>
+  </w:p>
+</w:ftr>
+</file>
+
+<file path=word/footnotes.xml><?xml version="1.0" encoding="utf-8"?>
+<w:footnotes xmlns:wpc="http://schemas.microsoft.com/office/word/2010/wordprocessingCanvas" xmlns:cx="http://schemas.microsoft.com/office/drawing/2014/chartex" xmlns:cx1="http://schemas.microsoft.com/office/drawing/2015/9/8/chartex" xmlns:mc="http://schemas.openxmlformats.org/markup-compatibility/2006" xmlns:o="urn:schemas-microsoft-com:office:office" xmlns:r="http://schemas.openxmlformats.org/officeDocument/2006/relationships" xmlns:m="http://schemas.openxmlformats.org/officeDocument/2006/math" xmlns:v="urn:schemas-microsoft-com:vml" xmlns:wp14="http://schemas.microsoft.com/office/word/2010/wordprocessingDrawing" xmlns:wp="http://schemas.openxmlformats.org/drawingml/2006/wordprocessingDrawing" xmlns:w10="urn:schemas-microsoft-com:office:word" xmlns:w="http://schemas.openxmlformats.org/wordprocessingml/2006/main" xmlns:w14="http://schemas.microsoft.com/office/word/2010/wordml" xmlns:w15="http://schemas.microsoft.com/office/word/2012/wordml" xmlns:w16se="http://schemas.microsoft.com/office/word/2015/wordml/symex" xmlns:wpg="http://schemas.microsoft.com/office/word/2010/wordprocessingGroup" xmlns:wpi="http://schemas.microsoft.com/office/word/2010/wordprocessingInk" xmlns:wne="http://schemas.microsoft.com/office/word/2006/wordml" xmlns:wps="http://schemas.microsoft.com/office/word/2010/wordprocessingShape" mc:Ignorable="w14 w15 w16se wp14">
+  <w:footnote w:type="separator" w:id="-1">
+    <w:p>
+      <w:r>
+        <w:separator/>
+      </w:r>
+    </w:p>
+  </w:footnote>
+  <w:footnote w:type="continuationSeparator" w:id="0">
+    <w:p>
+      <w:r>
+        <w:continuationSeparator/>
+      </w:r>
+    </w:p>
+  </w:footnote>
+</w:footnotes>
+</file>
+
+<file path=word/header1.xml><?xml version="1.0" encoding="utf-8"?>
+<w:hdr xmlns:wpc="http://schemas.microsoft.com/office/word/2010/wordprocessingCanvas" xmlns:cx="http://schemas.microsoft.com/office/drawing/2014/chartex" xmlns:cx1="http://schemas.microsoft.com/office/drawing/2015/9/8/chartex" xmlns:mc="http://schemas.openxmlformats.org/markup-compatibility/2006" xmlns:o="urn:schemas-microsoft-com:office:office" xmlns:r="http://schemas.openxmlformats.org/officeDocument/2006/relationships" xmlns:m="http://schemas.openxmlformats.org/officeDocument/2006/math" xmlns:v="urn:schemas-microsoft-com:vml" xmlns:wp14="http://schemas.microsoft.com/office/word/2010/wordprocessingDrawing" xmlns:wp="http://schemas.openxmlformats.org/drawingml/2006/wordprocessingDrawing" xmlns:w10="urn:schemas-microsoft-com:office:word" xmlns:w="http://schemas.openxmlformats.org/wordprocessingml/2006/main" xmlns:w14="http://schemas.microsoft.com/office/word/2010/wordml" xmlns:w15="http://schemas.microsoft.com/office/word/2012/wordml" xmlns:w16se="http://schemas.microsoft.com/office/word/2015/wordml/symex" xmlns:wpg="http://schemas.microsoft.com/office/word/2010/wordprocessingGroup" xmlns:wpi="http://schemas.microsoft.com/office/word/2010/wordprocessingInk" xmlns:wne="http://schemas.microsoft.com/office/word/2006/wordml" xmlns:wps="http://schemas.microsoft.com/office/word/2010/wordprocessingShape" mc:Ignorable="w14 w15 w16se wp14">
+  <w:sdt>
+    <w:sdtPr>
+      <w:rPr>
+        <w:color w:val="7F7F7F" w:themeColor="background1" w:themeShade="7F"/>
+        <w:spacing w:val="60"/>
+      </w:rPr>
+      <w:id w:val="1579710517"/>
+      <w:docPartObj>
+        <w:docPartGallery w:val="Page Numbers (Top of Page)"/>
+        <w:docPartUnique/>
+      </w:docPartObj>
+    </w:sdtPr>
+    <w:sdtEndPr>
+      <w:rPr>
+        <w:b/>
+        <w:bCs/>
+        <w:noProof/>
+        <w:color w:val="auto"/>
+        <w:spacing w:val="0"/>
+      </w:rPr>
+    </w:sdtEndPr>
+    <w:sdtContent>
+      <w:p>
+        <w:pPr>
+          <w:pStyle w:val="Header"/>
+          <w:pBdr>
+            <w:bottom w:val="single" w:sz="4" w:space="1" w:color="D9D9D9" w:themeColor="background1" w:themeShade="D9"/>
+          </w:pBdr>
+          <w:jc w:val="right"/>
+          <w:rPr>
+            <w:b/>
+            <w:bCs/>
+          </w:rPr>
+        </w:pPr>
+        <w:r>
+          <w:rPr>
+            <w:color w:val="7F7F7F" w:themeColor="background1" w:themeShade="7F"/>
+            <w:spacing w:val="60"/>
+          </w:rPr>
+          <w:t>Identifying Action Situations</w:t>
+        </w:r>
+        <w:r>
+          <w:t xml:space="preserve">| </w:t>
+        </w:r>
+        <w:r>
+          <w:fldChar w:fldCharType="begin"/>
+        </w:r>
+        <w:r>
+          <w:instrText xml:space="preserve"> PAGE   \* MERGEFORMAT </w:instrText>
+        </w:r>
+        <w:r>
+          <w:fldChar w:fldCharType="separate"/>
+        </w:r>
+        <w:r>
+          <w:rPr>
+            <w:b/>
+            <w:bCs/>
+            <w:noProof/>
+          </w:rPr>
+          <w:t>4</w:t>
+        </w:r>
+        <w:r>
+          <w:rPr>
+            <w:b/>
+            <w:bCs/>
+            <w:noProof/>
+          </w:rPr>
+          <w:fldChar w:fldCharType="end"/>
+        </w:r>
+      </w:p>
+    </w:sdtContent>
+  </w:sdt>
+  <w:p>
+    <w:pPr>
+      <w:pStyle w:val="Header"/>
+    </w:pPr>
+  </w:p>
+</w:hdr>
+</file>
+
+<file path=word/numbering.xml><?xml version="1.0" encoding="utf-8"?>
+<w:numbering xmlns:wpc="http://schemas.microsoft.com/office/word/2010/wordprocessingCanvas" xmlns:cx="http://schemas.microsoft.com/office/drawing/2014/chartex" xmlns:cx1="http://schemas.microsoft.com/office/drawing/2015/9/8/chartex" xmlns:mc="http://schemas.openxmlformats.org/markup-compatibility/2006" xmlns:o="urn:schemas-microsoft-com:office:office" xmlns:r="http://schemas.openxmlformats.org/officeDocument/2006/relationships" xmlns:m="http://schemas.openxmlformats.org/officeDocument/2006/math" xmlns:v="urn:schemas-microsoft-com:vml" xmlns:wp14="http://schemas.microsoft.com/office/word/2010/wordprocessingDrawing" xmlns:wp="http://schemas.openxmlformats.org/drawingml/2006/wordprocessingDrawing" xmlns:w10="urn:schemas-microsoft-com:office:word" xmlns:w="http://schemas.openxmlformats.org/wordprocessingml/2006/main" xmlns:w14="http://schemas.microsoft.com/office/word/2010/wordml" xmlns:w15="http://schemas.microsoft.com/office/word/2012/wordml" xmlns:w16se="http://schemas.microsoft.com/office/word/2015/wordml/symex" xmlns:wpg="http://schemas.microsoft.com/office/word/2010/wordprocessingGroup" xmlns:wpi="http://schemas.microsoft.com/office/word/2010/wordprocessingInk" xmlns:wne="http://schemas.microsoft.com/office/word/2006/wordml" xmlns:wps="http://schemas.microsoft.com/office/word/2010/wordprocessingShape" mc:Ignorable="w14 w15 w16se wp14">
+  <w:abstractNum w:abstractNumId="0" w15:restartNumberingAfterBreak="0">
+    <w:nsid w:val="015666E2"/>
+    <w:multiLevelType w:val="hybridMultilevel"/>
+    <w:tmpl w:val="54D28892"/>
+    <w:lvl w:ilvl="0" w:tplc="04090001">
+      <w:start w:val="1"/>
+      <w:numFmt w:val="bullet"/>
+      <w:lvlText w:val=""/>
+      <w:lvlJc w:val="left"/>
+      <w:pPr>
+        <w:ind w:left="720" w:hanging="360"/>
+      </w:pPr>
+      <w:rPr>
+        <w:rFonts w:ascii="Symbol" w:hAnsi="Symbol" w:hint="default"/>
+      </w:rPr>
+    </w:lvl>
+    <w:lvl w:ilvl="1" w:tplc="04090003" w:tentative="1">
+      <w:start w:val="1"/>
+      <w:numFmt w:val="bullet"/>
+      <w:lvlText w:val="o"/>
+      <w:lvlJc w:val="left"/>
+      <w:pPr>
+        <w:ind w:left="1440" w:hanging="360"/>
+      </w:pPr>
+      <w:rPr>
+        <w:rFonts w:ascii="Courier New" w:hAnsi="Courier New" w:cs="Courier New" w:hint="default"/>
+      </w:rPr>
+    </w:lvl>
+    <w:lvl w:ilvl="2" w:tplc="04090005" w:tentative="1">
+      <w:start w:val="1"/>
+      <w:numFmt w:val="bullet"/>
+      <w:lvlText w:val=""/>
+      <w:lvlJc w:val="left"/>
+      <w:pPr>
+        <w:ind w:left="2160" w:hanging="360"/>
+      </w:pPr>
+      <w:rPr>
+        <w:rFonts w:ascii="Wingdings" w:hAnsi="Wingdings" w:hint="default"/>
+      </w:rPr>
+    </w:lvl>
+    <w:lvl w:ilvl="3" w:tplc="04090001" w:tentative="1">
+      <w:start w:val="1"/>
+      <w:numFmt w:val="bullet"/>
+      <w:lvlText w:val=""/>
+      <w:lvlJc w:val="left"/>
+      <w:pPr>
+        <w:ind w:left="2880" w:hanging="360"/>
+      </w:pPr>
+      <w:rPr>
+        <w:rFonts w:ascii="Symbol" w:hAnsi="Symbol" w:hint="default"/>
+      </w:rPr>
+    </w:lvl>
+    <w:lvl w:ilvl="4" w:tplc="04090003" w:tentative="1">
+      <w:start w:val="1"/>
+      <w:numFmt w:val="bullet"/>
+      <w:lvlText w:val="o"/>
+      <w:lvlJc w:val="left"/>
+      <w:pPr>
+        <w:ind w:left="3600" w:hanging="360"/>
+      </w:pPr>
+      <w:rPr>
+        <w:rFonts w:ascii="Courier New" w:hAnsi="Courier New" w:cs="Courier New" w:hint="default"/>
+      </w:rPr>
+    </w:lvl>
+    <w:lvl w:ilvl="5" w:tplc="04090005" w:tentative="1">
+      <w:start w:val="1"/>
+      <w:numFmt w:val="bullet"/>
+      <w:lvlText w:val=""/>
+      <w:lvlJc w:val="left"/>
+      <w:pPr>
+        <w:ind w:left="4320" w:hanging="360"/>
+      </w:pPr>
+      <w:rPr>
+        <w:rFonts w:ascii="Wingdings" w:hAnsi="Wingdings" w:hint="default"/>
+      </w:rPr>
+    </w:lvl>
+    <w:lvl w:ilvl="6" w:tplc="04090001" w:tentative="1">
+      <w:start w:val="1"/>
+      <w:numFmt w:val="bullet"/>
+      <w:lvlText w:val=""/>
+      <w:lvlJc w:val="left"/>
+      <w:pPr>
+        <w:ind w:left="5040" w:hanging="360"/>
+      </w:pPr>
+      <w:rPr>
+        <w:rFonts w:ascii="Symbol" w:hAnsi="Symbol" w:hint="default"/>
+      </w:rPr>
+    </w:lvl>
+    <w:lvl w:ilvl="7" w:tplc="04090003" w:tentative="1">
+      <w:start w:val="1"/>
+      <w:numFmt w:val="bullet"/>
+      <w:lvlText w:val="o"/>
+      <w:lvlJc w:val="left"/>
+      <w:pPr>
+        <w:ind w:left="5760" w:hanging="360"/>
+      </w:pPr>
+      <w:rPr>
+        <w:rFonts w:ascii="Courier New" w:hAnsi="Courier New" w:cs="Courier New" w:hint="default"/>
+      </w:rPr>
+    </w:lvl>
+    <w:lvl w:ilvl="8" w:tplc="04090005" w:tentative="1">
+      <w:start w:val="1"/>
+      <w:numFmt w:val="bullet"/>
+      <w:lvlText w:val=""/>
+      <w:lvlJc w:val="left"/>
+      <w:pPr>
+        <w:ind w:left="6480" w:hanging="360"/>
+      </w:pPr>
+      <w:rPr>
+        <w:rFonts w:ascii="Wingdings" w:hAnsi="Wingdings" w:hint="default"/>
+      </w:rPr>
+    </w:lvl>
+  </w:abstractNum>
+  <w:abstractNum w:abstractNumId="1" w15:restartNumberingAfterBreak="0">
+    <w:nsid w:val="41A9320F"/>
+    <w:multiLevelType w:val="hybridMultilevel"/>
+    <w:tmpl w:val="3BC0B358"/>
+    <w:lvl w:ilvl="0" w:tplc="04090011">
+      <w:start w:val="1"/>
+      <w:numFmt w:val="decimal"/>
+      <w:lvlText w:val="%1)"/>
+      <w:lvlJc w:val="left"/>
+      <w:pPr>
+        <w:ind w:left="720" w:hanging="360"/>
+      </w:pPr>
+      <w:rPr>
+        <w:rFonts w:hint="default"/>
+      </w:rPr>
+    </w:lvl>
+    <w:lvl w:ilvl="1" w:tplc="04090019">
+      <w:start w:val="1"/>
+      <w:numFmt w:val="lowerLetter"/>
+      <w:lvlText w:val="%2."/>
+      <w:lvlJc w:val="left"/>
+      <w:pPr>
+        <w:ind w:left="1440" w:hanging="360"/>
+      </w:pPr>
+    </w:lvl>
+    <w:lvl w:ilvl="2" w:tplc="0409001B" w:tentative="1">
+      <w:start w:val="1"/>
+      <w:numFmt w:val="lowerRoman"/>
+      <w:lvlText w:val="%3."/>
+      <w:lvlJc w:val="right"/>
+      <w:pPr>
+        <w:ind w:left="2160" w:hanging="180"/>
+      </w:pPr>
+    </w:lvl>
+    <w:lvl w:ilvl="3" w:tplc="0409000F" w:tentative="1">
+      <w:start w:val="1"/>
+      <w:numFmt w:val="decimal"/>
+      <w:lvlText w:val="%4."/>
+      <w:lvlJc w:val="left"/>
+      <w:pPr>
+        <w:ind w:left="2880" w:hanging="360"/>
+      </w:pPr>
+    </w:lvl>
+    <w:lvl w:ilvl="4" w:tplc="04090019" w:tentative="1">
+      <w:start w:val="1"/>
+      <w:numFmt w:val="lowerLetter"/>
+      <w:lvlText w:val="%5."/>
+      <w:lvlJc w:val="left"/>
+      <w:pPr>
+        <w:ind w:left="3600" w:hanging="360"/>
+      </w:pPr>
+    </w:lvl>
+    <w:lvl w:ilvl="5" w:tplc="0409001B" w:tentative="1">
+      <w:start w:val="1"/>
+      <w:numFmt w:val="lowerRoman"/>
+      <w:lvlText w:val="%6."/>
+      <w:lvlJc w:val="right"/>
+      <w:pPr>
+        <w:ind w:left="4320" w:hanging="180"/>
+      </w:pPr>
+    </w:lvl>
+    <w:lvl w:ilvl="6" w:tplc="0409000F" w:tentative="1">
+      <w:start w:val="1"/>
+      <w:numFmt w:val="decimal"/>
+      <w:lvlText w:val="%7."/>
+      <w:lvlJc w:val="left"/>
+      <w:pPr>
+        <w:ind w:left="5040" w:hanging="360"/>
+      </w:pPr>
+    </w:lvl>
+    <w:lvl w:ilvl="7" w:tplc="04090019" w:tentative="1">
+      <w:start w:val="1"/>
+      <w:numFmt w:val="lowerLetter"/>
+      <w:lvlText w:val="%8."/>
+      <w:lvlJc w:val="left"/>
+      <w:pPr>
+        <w:ind w:left="5760" w:hanging="360"/>
+      </w:pPr>
+    </w:lvl>
+    <w:lvl w:ilvl="8" w:tplc="0409001B" w:tentative="1">
+      <w:start w:val="1"/>
+      <w:numFmt w:val="lowerRoman"/>
+      <w:lvlText w:val="%9."/>
+      <w:lvlJc w:val="right"/>
+      <w:pPr>
+        <w:ind w:left="6480" w:hanging="180"/>
+      </w:pPr>
+    </w:lvl>
+  </w:abstractNum>
+  <w:abstractNum w:abstractNumId="2" w15:restartNumberingAfterBreak="0">
+    <w:nsid w:val="776E1984"/>
+    <w:multiLevelType w:val="hybridMultilevel"/>
+    <w:tmpl w:val="305A3314"/>
+    <w:lvl w:ilvl="0" w:tplc="04090001">
+      <w:start w:val="1"/>
+      <w:numFmt w:val="bullet"/>
+      <w:lvlText w:val=""/>
+      <w:lvlJc w:val="left"/>
+      <w:pPr>
+        <w:ind w:left="720" w:hanging="360"/>
+      </w:pPr>
+      <w:rPr>
+        <w:rFonts w:ascii="Symbol" w:hAnsi="Symbol" w:hint="default"/>
+      </w:rPr>
+    </w:lvl>
+    <w:lvl w:ilvl="1" w:tplc="04090003" w:tentative="1">
+      <w:start w:val="1"/>
+      <w:numFmt w:val="bullet"/>
+      <w:lvlText w:val="o"/>
+      <w:lvlJc w:val="left"/>
+      <w:pPr>
+        <w:ind w:left="1440" w:hanging="360"/>
+      </w:pPr>
+      <w:rPr>
+        <w:rFonts w:ascii="Courier New" w:hAnsi="Courier New" w:cs="Courier New" w:hint="default"/>
+      </w:rPr>
+    </w:lvl>
+    <w:lvl w:ilvl="2" w:tplc="04090005" w:tentative="1">
+      <w:start w:val="1"/>
+      <w:numFmt w:val="bullet"/>
+      <w:lvlText w:val=""/>
+      <w:lvlJc w:val="left"/>
+      <w:pPr>
+        <w:ind w:left="2160" w:hanging="360"/>
+      </w:pPr>
+      <w:rPr>
+        <w:rFonts w:ascii="Wingdings" w:hAnsi="Wingdings" w:hint="default"/>
+      </w:rPr>
+    </w:lvl>
+    <w:lvl w:ilvl="3" w:tplc="04090001" w:tentative="1">
+      <w:start w:val="1"/>
+      <w:numFmt w:val="bullet"/>
+      <w:lvlText w:val=""/>
+      <w:lvlJc w:val="left"/>
+      <w:pPr>
+        <w:ind w:left="2880" w:hanging="360"/>
+      </w:pPr>
+      <w:rPr>
+        <w:rFonts w:ascii="Symbol" w:hAnsi="Symbol" w:hint="default"/>
+      </w:rPr>
+    </w:lvl>
+    <w:lvl w:ilvl="4" w:tplc="04090003" w:tentative="1">
+      <w:start w:val="1"/>
+      <w:numFmt w:val="bullet"/>
+      <w:lvlText w:val="o"/>
+      <w:lvlJc w:val="left"/>
+      <w:pPr>
+        <w:ind w:left="3600" w:hanging="360"/>
+      </w:pPr>
+      <w:rPr>
+        <w:rFonts w:ascii="Courier New" w:hAnsi="Courier New" w:cs="Courier New" w:hint="default"/>
+      </w:rPr>
+    </w:lvl>
+    <w:lvl w:ilvl="5" w:tplc="04090005" w:tentative="1">
+      <w:start w:val="1"/>
+      <w:numFmt w:val="bullet"/>
+      <w:lvlText w:val=""/>
+      <w:lvlJc w:val="left"/>
+      <w:pPr>
+        <w:ind w:left="4320" w:hanging="360"/>
+      </w:pPr>
+      <w:rPr>
+        <w:rFonts w:ascii="Wingdings" w:hAnsi="Wingdings" w:hint="default"/>
+      </w:rPr>
+    </w:lvl>
+    <w:lvl w:ilvl="6" w:tplc="04090001" w:tentative="1">
+      <w:start w:val="1"/>
+      <w:numFmt w:val="bullet"/>
+      <w:lvlText w:val=""/>
+      <w:lvlJc w:val="left"/>
+      <w:pPr>
+        <w:ind w:left="5040" w:hanging="360"/>
+      </w:pPr>
+      <w:rPr>
+        <w:rFonts w:ascii="Symbol" w:hAnsi="Symbol" w:hint="default"/>
+      </w:rPr>
+    </w:lvl>
+    <w:lvl w:ilvl="7" w:tplc="04090003" w:tentative="1">
+      <w:start w:val="1"/>
+      <w:numFmt w:val="bullet"/>
+      <w:lvlText w:val="o"/>
+      <w:lvlJc w:val="left"/>
+      <w:pPr>
+        <w:ind w:left="5760" w:hanging="360"/>
+      </w:pPr>
+      <w:rPr>
+        <w:rFonts w:ascii="Courier New" w:hAnsi="Courier New" w:cs="Courier New" w:hint="default"/>
+      </w:rPr>
+    </w:lvl>
+    <w:lvl w:ilvl="8" w:tplc="04090005" w:tentative="1">
+      <w:start w:val="1"/>
+      <w:numFmt w:val="bullet"/>
+      <w:lvlText w:val=""/>
+      <w:lvlJc w:val="left"/>
+      <w:pPr>
+        <w:ind w:left="6480" w:hanging="360"/>
+      </w:pPr>
+      <w:rPr>
+        <w:rFonts w:ascii="Wingdings" w:hAnsi="Wingdings" w:hint="default"/>
+      </w:rPr>
+    </w:lvl>
+  </w:abstractNum>
+  <w:num w:numId="1">
+    <w:abstractNumId w:val="1"/>
+  </w:num>
+  <w:num w:numId="2">
+    <w:abstractNumId w:val="2"/>
+  </w:num>
+  <w:num w:numId="3">
+    <w:abstractNumId w:val="0"/>
+  </w:num>
+</w:numbering>
+</file>
+
 <file path=word/styles.xml><?xml version="1.0" encoding="utf-8"?>
 <w:styles xmlns:mc="http://schemas.openxmlformats.org/markup-compatibility/2006" xmlns:r="http://schemas.openxmlformats.org/officeDocument/2006/relationships" xmlns:w="http://schemas.openxmlformats.org/wordprocessingml/2006/main" xmlns:w14="http://schemas.microsoft.com/office/word/2010/wordml" xmlns:w15="http://schemas.microsoft.com/office/word/2012/wordml" xmlns:w16se="http://schemas.microsoft.com/office/word/2015/wordml/symex" mc:Ignorable="w14 w15 w16se">
   <w:docDefaults>
@@ -70,7 +650,7 @@
     </w:rPrDefault>
     <w:pPrDefault>
       <w:pPr>
-        <w:spacing w:after="160" w:line="259" w:lineRule="auto"/>
+        <w:spacing w:after="200" w:line="276" w:lineRule="auto"/>
       </w:pPr>
     </w:pPrDefault>
   </w:docDefaults>
@@ -450,6 +1030,147 @@
   <w:style w:type="paragraph" w:default="1" w:styleId="Normal">
     <w:name w:val="Normal"/>
     <w:qFormat/>
+    <w:rsid w:val="00C80A45"/>
+    <w:pPr>
+      <w:spacing w:after="0" w:line="240" w:lineRule="auto"/>
+    </w:pPr>
+  </w:style>
+  <w:style w:type="paragraph" w:styleId="Heading1">
+    <w:name w:val="heading 1"/>
+    <w:basedOn w:val="Normal"/>
+    <w:next w:val="Normal"/>
+    <w:link w:val="Heading1Char"/>
+    <w:uiPriority w:val="9"/>
+    <w:qFormat/>
+    <w:rsid w:val="00C80A45"/>
+    <w:pPr>
+      <w:keepNext/>
+      <w:keepLines/>
+      <w:spacing w:before="480"/>
+      <w:outlineLvl w:val="0"/>
+    </w:pPr>
+    <w:rPr>
+      <w:rFonts w:asciiTheme="majorHAnsi" w:eastAsiaTheme="majorEastAsia" w:hAnsiTheme="majorHAnsi" w:cstheme="majorBidi"/>
+      <w:b/>
+      <w:bCs/>
+      <w:color w:val="2E74B5" w:themeColor="accent1" w:themeShade="BF"/>
+      <w:sz w:val="28"/>
+      <w:szCs w:val="28"/>
+    </w:rPr>
+  </w:style>
+  <w:style w:type="paragraph" w:styleId="Heading2">
+    <w:name w:val="heading 2"/>
+    <w:basedOn w:val="Normal"/>
+    <w:next w:val="Normal"/>
+    <w:link w:val="Heading2Char"/>
+    <w:uiPriority w:val="9"/>
+    <w:qFormat/>
+    <w:rsid w:val="00C80A45"/>
+    <w:pPr>
+      <w:spacing w:beforeAutospacing="1" w:afterAutospacing="1"/>
+      <w:outlineLvl w:val="1"/>
+    </w:pPr>
+    <w:rPr>
+      <w:rFonts w:asciiTheme="majorHAnsi" w:eastAsia="Times New Roman" w:hAnsiTheme="majorHAnsi" w:cs="Times New Roman"/>
+      <w:b/>
+      <w:bCs/>
+      <w:sz w:val="24"/>
+      <w:szCs w:val="36"/>
+    </w:rPr>
+  </w:style>
+  <w:style w:type="paragraph" w:styleId="Heading3">
+    <w:name w:val="heading 3"/>
+    <w:basedOn w:val="Normal"/>
+    <w:next w:val="Normal"/>
+    <w:link w:val="Heading3Char"/>
+    <w:uiPriority w:val="9"/>
+    <w:semiHidden/>
+    <w:unhideWhenUsed/>
+    <w:qFormat/>
+    <w:rsid w:val="00C80A45"/>
+    <w:pPr>
+      <w:keepNext/>
+      <w:keepLines/>
+      <w:spacing w:before="200"/>
+      <w:outlineLvl w:val="2"/>
+    </w:pPr>
+    <w:rPr>
+      <w:rFonts w:asciiTheme="majorHAnsi" w:eastAsiaTheme="majorEastAsia" w:hAnsiTheme="majorHAnsi" w:cstheme="majorBidi"/>
+      <w:b/>
+      <w:bCs/>
+      <w:color w:val="5B9BD5" w:themeColor="accent1"/>
+    </w:rPr>
+  </w:style>
+  <w:style w:type="paragraph" w:styleId="Heading4">
+    <w:name w:val="heading 4"/>
+    <w:basedOn w:val="Normal"/>
+    <w:next w:val="Normal"/>
+    <w:link w:val="Heading4Char"/>
+    <w:uiPriority w:val="9"/>
+    <w:semiHidden/>
+    <w:unhideWhenUsed/>
+    <w:qFormat/>
+    <w:rsid w:val="00C80A45"/>
+    <w:pPr>
+      <w:keepNext/>
+      <w:keepLines/>
+      <w:spacing w:before="200"/>
+      <w:outlineLvl w:val="3"/>
+    </w:pPr>
+    <w:rPr>
+      <w:rFonts w:asciiTheme="majorHAnsi" w:eastAsiaTheme="majorEastAsia" w:hAnsiTheme="majorHAnsi" w:cstheme="majorBidi"/>
+      <w:b/>
+      <w:bCs/>
+      <w:i/>
+      <w:iCs/>
+      <w:color w:val="5B9BD5" w:themeColor="accent1"/>
+    </w:rPr>
+  </w:style>
+  <w:style w:type="paragraph" w:styleId="Heading5">
+    <w:name w:val="heading 5"/>
+    <w:basedOn w:val="Normal"/>
+    <w:next w:val="Normal"/>
+    <w:link w:val="Heading5Char"/>
+    <w:uiPriority w:val="9"/>
+    <w:semiHidden/>
+    <w:unhideWhenUsed/>
+    <w:qFormat/>
+    <w:rsid w:val="00C80A45"/>
+    <w:pPr>
+      <w:keepNext/>
+      <w:keepLines/>
+      <w:spacing w:before="40" w:line="480" w:lineRule="auto"/>
+      <w:contextualSpacing/>
+      <w:outlineLvl w:val="4"/>
+    </w:pPr>
+    <w:rPr>
+      <w:rFonts w:asciiTheme="majorHAnsi" w:eastAsiaTheme="majorEastAsia" w:hAnsiTheme="majorHAnsi" w:cstheme="majorBidi"/>
+      <w:color w:val="2E74B5" w:themeColor="accent1" w:themeShade="BF"/>
+      <w:sz w:val="24"/>
+    </w:rPr>
+  </w:style>
+  <w:style w:type="paragraph" w:styleId="Heading6">
+    <w:name w:val="heading 6"/>
+    <w:basedOn w:val="Normal"/>
+    <w:next w:val="Normal"/>
+    <w:link w:val="Heading6Char"/>
+    <w:uiPriority w:val="9"/>
+    <w:semiHidden/>
+    <w:unhideWhenUsed/>
+    <w:qFormat/>
+    <w:rsid w:val="00C80A45"/>
+    <w:pPr>
+      <w:keepNext/>
+      <w:keepLines/>
+      <w:spacing w:before="40" w:line="480" w:lineRule="auto"/>
+      <w:contextualSpacing/>
+      <w:outlineLvl w:val="5"/>
+    </w:pPr>
+    <w:rPr>
+      <w:rFonts w:asciiTheme="majorHAnsi" w:eastAsiaTheme="majorEastAsia" w:hAnsiTheme="majorHAnsi" w:cstheme="majorBidi"/>
+      <w:color w:val="1F4D78" w:themeColor="accent1" w:themeShade="7F"/>
+      <w:sz w:val="24"/>
+    </w:rPr>
   </w:style>
   <w:style w:type="character" w:default="1" w:styleId="DefaultParagraphFont">
     <w:name w:val="Default Paragraph Font"/>
@@ -477,6 +1198,532 @@
     <w:uiPriority w:val="99"/>
     <w:semiHidden/>
     <w:unhideWhenUsed/>
+  </w:style>
+  <w:style w:type="table" w:styleId="TableGrid">
+    <w:name w:val="Table Grid"/>
+    <w:basedOn w:val="TableNormal"/>
+    <w:uiPriority w:val="39"/>
+    <w:rsid w:val="00F04AC9"/>
+    <w:pPr>
+      <w:spacing w:after="0" w:line="240" w:lineRule="auto"/>
+    </w:pPr>
+    <w:tblPr>
+      <w:tblBorders>
+        <w:top w:val="single" w:sz="4" w:space="0" w:color="auto"/>
+        <w:left w:val="single" w:sz="4" w:space="0" w:color="auto"/>
+        <w:bottom w:val="single" w:sz="4" w:space="0" w:color="auto"/>
+        <w:right w:val="single" w:sz="4" w:space="0" w:color="auto"/>
+        <w:insideH w:val="single" w:sz="4" w:space="0" w:color="auto"/>
+        <w:insideV w:val="single" w:sz="4" w:space="0" w:color="auto"/>
+      </w:tblBorders>
+    </w:tblPr>
+  </w:style>
+  <w:style w:type="paragraph" w:styleId="BalloonText">
+    <w:name w:val="Balloon Text"/>
+    <w:basedOn w:val="Normal"/>
+    <w:link w:val="BalloonTextChar"/>
+    <w:uiPriority w:val="99"/>
+    <w:semiHidden/>
+    <w:unhideWhenUsed/>
+    <w:rsid w:val="0083168B"/>
+    <w:rPr>
+      <w:rFonts w:ascii="Segoe UI" w:hAnsi="Segoe UI" w:cs="Segoe UI"/>
+      <w:sz w:val="18"/>
+      <w:szCs w:val="18"/>
+    </w:rPr>
+  </w:style>
+  <w:style w:type="character" w:customStyle="1" w:styleId="BalloonTextChar">
+    <w:name w:val="Balloon Text Char"/>
+    <w:basedOn w:val="DefaultParagraphFont"/>
+    <w:link w:val="BalloonText"/>
+    <w:uiPriority w:val="99"/>
+    <w:semiHidden/>
+    <w:rsid w:val="0083168B"/>
+    <w:rPr>
+      <w:rFonts w:ascii="Segoe UI" w:hAnsi="Segoe UI" w:cs="Segoe UI"/>
+      <w:sz w:val="18"/>
+      <w:szCs w:val="18"/>
+    </w:rPr>
+  </w:style>
+  <w:style w:type="character" w:customStyle="1" w:styleId="Heading1Char">
+    <w:name w:val="Heading 1 Char"/>
+    <w:basedOn w:val="DefaultParagraphFont"/>
+    <w:link w:val="Heading1"/>
+    <w:uiPriority w:val="9"/>
+    <w:rsid w:val="00C80A45"/>
+    <w:rPr>
+      <w:rFonts w:asciiTheme="majorHAnsi" w:eastAsiaTheme="majorEastAsia" w:hAnsiTheme="majorHAnsi" w:cstheme="majorBidi"/>
+      <w:b/>
+      <w:bCs/>
+      <w:color w:val="2E74B5" w:themeColor="accent1" w:themeShade="BF"/>
+      <w:sz w:val="28"/>
+      <w:szCs w:val="28"/>
+    </w:rPr>
+  </w:style>
+  <w:style w:type="character" w:customStyle="1" w:styleId="Heading2Char">
+    <w:name w:val="Heading 2 Char"/>
+    <w:basedOn w:val="DefaultParagraphFont"/>
+    <w:link w:val="Heading2"/>
+    <w:uiPriority w:val="9"/>
+    <w:rsid w:val="00C80A45"/>
+    <w:rPr>
+      <w:rFonts w:asciiTheme="majorHAnsi" w:eastAsia="Times New Roman" w:hAnsiTheme="majorHAnsi" w:cs="Times New Roman"/>
+      <w:b/>
+      <w:bCs/>
+      <w:sz w:val="24"/>
+      <w:szCs w:val="36"/>
+    </w:rPr>
+  </w:style>
+  <w:style w:type="character" w:customStyle="1" w:styleId="Heading3Char">
+    <w:name w:val="Heading 3 Char"/>
+    <w:basedOn w:val="DefaultParagraphFont"/>
+    <w:link w:val="Heading3"/>
+    <w:uiPriority w:val="9"/>
+    <w:semiHidden/>
+    <w:rsid w:val="00C80A45"/>
+    <w:rPr>
+      <w:rFonts w:asciiTheme="majorHAnsi" w:eastAsiaTheme="majorEastAsia" w:hAnsiTheme="majorHAnsi" w:cstheme="majorBidi"/>
+      <w:b/>
+      <w:bCs/>
+      <w:color w:val="5B9BD5" w:themeColor="accent1"/>
+    </w:rPr>
+  </w:style>
+  <w:style w:type="character" w:customStyle="1" w:styleId="Heading4Char">
+    <w:name w:val="Heading 4 Char"/>
+    <w:basedOn w:val="DefaultParagraphFont"/>
+    <w:link w:val="Heading4"/>
+    <w:uiPriority w:val="9"/>
+    <w:semiHidden/>
+    <w:rsid w:val="00C80A45"/>
+    <w:rPr>
+      <w:rFonts w:asciiTheme="majorHAnsi" w:eastAsiaTheme="majorEastAsia" w:hAnsiTheme="majorHAnsi" w:cstheme="majorBidi"/>
+      <w:b/>
+      <w:bCs/>
+      <w:i/>
+      <w:iCs/>
+      <w:color w:val="5B9BD5" w:themeColor="accent1"/>
+    </w:rPr>
+  </w:style>
+  <w:style w:type="character" w:customStyle="1" w:styleId="Heading5Char">
+    <w:name w:val="Heading 5 Char"/>
+    <w:basedOn w:val="DefaultParagraphFont"/>
+    <w:link w:val="Heading5"/>
+    <w:uiPriority w:val="9"/>
+    <w:semiHidden/>
+    <w:rsid w:val="00C80A45"/>
+    <w:rPr>
+      <w:rFonts w:asciiTheme="majorHAnsi" w:eastAsiaTheme="majorEastAsia" w:hAnsiTheme="majorHAnsi" w:cstheme="majorBidi"/>
+      <w:color w:val="2E74B5" w:themeColor="accent1" w:themeShade="BF"/>
+      <w:sz w:val="24"/>
+    </w:rPr>
+  </w:style>
+  <w:style w:type="character" w:customStyle="1" w:styleId="Heading6Char">
+    <w:name w:val="Heading 6 Char"/>
+    <w:basedOn w:val="DefaultParagraphFont"/>
+    <w:link w:val="Heading6"/>
+    <w:uiPriority w:val="9"/>
+    <w:semiHidden/>
+    <w:rsid w:val="00C80A45"/>
+    <w:rPr>
+      <w:rFonts w:asciiTheme="majorHAnsi" w:eastAsiaTheme="majorEastAsia" w:hAnsiTheme="majorHAnsi" w:cstheme="majorBidi"/>
+      <w:color w:val="1F4D78" w:themeColor="accent1" w:themeShade="7F"/>
+      <w:sz w:val="24"/>
+    </w:rPr>
+  </w:style>
+  <w:style w:type="paragraph" w:styleId="Caption">
+    <w:name w:val="caption"/>
+    <w:basedOn w:val="Normal"/>
+    <w:next w:val="Normal"/>
+    <w:uiPriority w:val="35"/>
+    <w:semiHidden/>
+    <w:unhideWhenUsed/>
+    <w:qFormat/>
+    <w:rsid w:val="00C80A45"/>
+    <w:rPr>
+      <w:rFonts w:eastAsiaTheme="minorEastAsia"/>
+      <w:b/>
+      <w:bCs/>
+      <w:color w:val="5B9BD5" w:themeColor="accent1"/>
+      <w:sz w:val="18"/>
+      <w:szCs w:val="18"/>
+    </w:rPr>
+  </w:style>
+  <w:style w:type="paragraph" w:styleId="Title">
+    <w:name w:val="Title"/>
+    <w:basedOn w:val="Normal"/>
+    <w:next w:val="Normal"/>
+    <w:link w:val="TitleChar"/>
+    <w:uiPriority w:val="10"/>
+    <w:qFormat/>
+    <w:rsid w:val="00C80A45"/>
+    <w:pPr>
+      <w:pBdr>
+        <w:bottom w:val="single" w:sz="8" w:space="4" w:color="5B9BD5" w:themeColor="accent1"/>
+      </w:pBdr>
+      <w:spacing w:after="300"/>
+      <w:contextualSpacing/>
+    </w:pPr>
+    <w:rPr>
+      <w:rFonts w:asciiTheme="majorHAnsi" w:eastAsiaTheme="majorEastAsia" w:hAnsiTheme="majorHAnsi" w:cstheme="majorBidi"/>
+      <w:color w:val="323E4F" w:themeColor="text2" w:themeShade="BF"/>
+      <w:spacing w:val="5"/>
+      <w:kern w:val="28"/>
+      <w:sz w:val="52"/>
+      <w:szCs w:val="52"/>
+    </w:rPr>
+  </w:style>
+  <w:style w:type="character" w:customStyle="1" w:styleId="TitleChar">
+    <w:name w:val="Title Char"/>
+    <w:basedOn w:val="DefaultParagraphFont"/>
+    <w:link w:val="Title"/>
+    <w:uiPriority w:val="10"/>
+    <w:rsid w:val="00C80A45"/>
+    <w:rPr>
+      <w:rFonts w:asciiTheme="majorHAnsi" w:eastAsiaTheme="majorEastAsia" w:hAnsiTheme="majorHAnsi" w:cstheme="majorBidi"/>
+      <w:color w:val="323E4F" w:themeColor="text2" w:themeShade="BF"/>
+      <w:spacing w:val="5"/>
+      <w:kern w:val="28"/>
+      <w:sz w:val="52"/>
+      <w:szCs w:val="52"/>
+    </w:rPr>
+  </w:style>
+  <w:style w:type="paragraph" w:styleId="Subtitle">
+    <w:name w:val="Subtitle"/>
+    <w:basedOn w:val="Normal"/>
+    <w:next w:val="Normal"/>
+    <w:link w:val="SubtitleChar"/>
+    <w:uiPriority w:val="11"/>
+    <w:qFormat/>
+    <w:rsid w:val="00C80A45"/>
+    <w:pPr>
+      <w:numPr>
+        <w:ilvl w:val="1"/>
+      </w:numPr>
+    </w:pPr>
+    <w:rPr>
+      <w:rFonts w:asciiTheme="majorHAnsi" w:eastAsiaTheme="majorEastAsia" w:hAnsiTheme="majorHAnsi" w:cstheme="majorBidi"/>
+      <w:i/>
+      <w:iCs/>
+      <w:color w:val="5B9BD5" w:themeColor="accent1"/>
+      <w:spacing w:val="15"/>
+      <w:sz w:val="24"/>
+      <w:szCs w:val="24"/>
+    </w:rPr>
+  </w:style>
+  <w:style w:type="character" w:customStyle="1" w:styleId="SubtitleChar">
+    <w:name w:val="Subtitle Char"/>
+    <w:basedOn w:val="DefaultParagraphFont"/>
+    <w:link w:val="Subtitle"/>
+    <w:uiPriority w:val="11"/>
+    <w:rsid w:val="00C80A45"/>
+    <w:rPr>
+      <w:rFonts w:asciiTheme="majorHAnsi" w:eastAsiaTheme="majorEastAsia" w:hAnsiTheme="majorHAnsi" w:cstheme="majorBidi"/>
+      <w:i/>
+      <w:iCs/>
+      <w:color w:val="5B9BD5" w:themeColor="accent1"/>
+      <w:spacing w:val="15"/>
+      <w:sz w:val="24"/>
+      <w:szCs w:val="24"/>
+    </w:rPr>
+  </w:style>
+  <w:style w:type="character" w:styleId="Strong">
+    <w:name w:val="Strong"/>
+    <w:basedOn w:val="DefaultParagraphFont"/>
+    <w:uiPriority w:val="22"/>
+    <w:qFormat/>
+    <w:rsid w:val="00C80A45"/>
+    <w:rPr>
+      <w:b/>
+      <w:bCs/>
+    </w:rPr>
+  </w:style>
+  <w:style w:type="character" w:styleId="Emphasis">
+    <w:name w:val="Emphasis"/>
+    <w:basedOn w:val="DefaultParagraphFont"/>
+    <w:uiPriority w:val="20"/>
+    <w:qFormat/>
+    <w:rsid w:val="00C80A45"/>
+    <w:rPr>
+      <w:i/>
+      <w:iCs/>
+    </w:rPr>
+  </w:style>
+  <w:style w:type="paragraph" w:styleId="NoSpacing">
+    <w:name w:val="No Spacing"/>
+    <w:link w:val="NoSpacingChar"/>
+    <w:uiPriority w:val="1"/>
+    <w:qFormat/>
+    <w:rsid w:val="00C80A45"/>
+    <w:pPr>
+      <w:spacing w:after="0" w:line="240" w:lineRule="auto"/>
+    </w:pPr>
+  </w:style>
+  <w:style w:type="character" w:customStyle="1" w:styleId="NoSpacingChar">
+    <w:name w:val="No Spacing Char"/>
+    <w:basedOn w:val="DefaultParagraphFont"/>
+    <w:link w:val="NoSpacing"/>
+    <w:uiPriority w:val="1"/>
+    <w:rsid w:val="00C80A45"/>
+  </w:style>
+  <w:style w:type="paragraph" w:styleId="ListParagraph">
+    <w:name w:val="List Paragraph"/>
+    <w:basedOn w:val="Normal"/>
+    <w:uiPriority w:val="34"/>
+    <w:qFormat/>
+    <w:rsid w:val="00C80A45"/>
+    <w:pPr>
+      <w:ind w:left="720"/>
+      <w:contextualSpacing/>
+    </w:pPr>
+  </w:style>
+  <w:style w:type="paragraph" w:styleId="Quote">
+    <w:name w:val="Quote"/>
+    <w:basedOn w:val="Normal"/>
+    <w:next w:val="Normal"/>
+    <w:link w:val="QuoteChar"/>
+    <w:uiPriority w:val="29"/>
+    <w:qFormat/>
+    <w:rsid w:val="00C80A45"/>
+    <w:rPr>
+      <w:i/>
+      <w:iCs/>
+      <w:color w:val="000000" w:themeColor="text1"/>
+    </w:rPr>
+  </w:style>
+  <w:style w:type="character" w:customStyle="1" w:styleId="QuoteChar">
+    <w:name w:val="Quote Char"/>
+    <w:basedOn w:val="DefaultParagraphFont"/>
+    <w:link w:val="Quote"/>
+    <w:uiPriority w:val="29"/>
+    <w:rsid w:val="00C80A45"/>
+    <w:rPr>
+      <w:i/>
+      <w:iCs/>
+      <w:color w:val="000000" w:themeColor="text1"/>
+    </w:rPr>
+  </w:style>
+  <w:style w:type="paragraph" w:styleId="IntenseQuote">
+    <w:name w:val="Intense Quote"/>
+    <w:basedOn w:val="Normal"/>
+    <w:next w:val="Normal"/>
+    <w:link w:val="IntenseQuoteChar"/>
+    <w:uiPriority w:val="30"/>
+    <w:qFormat/>
+    <w:rsid w:val="00C80A45"/>
+    <w:pPr>
+      <w:pBdr>
+        <w:top w:val="single" w:sz="4" w:space="10" w:color="5B9BD5" w:themeColor="accent1"/>
+        <w:bottom w:val="single" w:sz="4" w:space="10" w:color="5B9BD5" w:themeColor="accent1"/>
+      </w:pBdr>
+      <w:spacing w:before="360" w:after="360"/>
+      <w:ind w:left="864" w:right="864"/>
+      <w:jc w:val="center"/>
+    </w:pPr>
+    <w:rPr>
+      <w:i/>
+      <w:iCs/>
+      <w:color w:val="5B9BD5" w:themeColor="accent1"/>
+    </w:rPr>
+  </w:style>
+  <w:style w:type="character" w:customStyle="1" w:styleId="IntenseQuoteChar">
+    <w:name w:val="Intense Quote Char"/>
+    <w:basedOn w:val="DefaultParagraphFont"/>
+    <w:link w:val="IntenseQuote"/>
+    <w:uiPriority w:val="30"/>
+    <w:rsid w:val="00C80A45"/>
+    <w:rPr>
+      <w:i/>
+      <w:iCs/>
+      <w:color w:val="5B9BD5" w:themeColor="accent1"/>
+    </w:rPr>
+  </w:style>
+  <w:style w:type="character" w:styleId="SubtleEmphasis">
+    <w:name w:val="Subtle Emphasis"/>
+    <w:basedOn w:val="DefaultParagraphFont"/>
+    <w:uiPriority w:val="19"/>
+    <w:qFormat/>
+    <w:rsid w:val="00C80A45"/>
+    <w:rPr>
+      <w:i/>
+      <w:iCs/>
+      <w:color w:val="808080" w:themeColor="text1" w:themeTint="7F"/>
+    </w:rPr>
+  </w:style>
+  <w:style w:type="character" w:styleId="IntenseEmphasis">
+    <w:name w:val="Intense Emphasis"/>
+    <w:basedOn w:val="DefaultParagraphFont"/>
+    <w:uiPriority w:val="21"/>
+    <w:qFormat/>
+    <w:rsid w:val="00C80A45"/>
+    <w:rPr>
+      <w:b/>
+      <w:bCs/>
+      <w:i/>
+      <w:iCs/>
+      <w:color w:val="5B9BD5" w:themeColor="accent1"/>
+    </w:rPr>
+  </w:style>
+  <w:style w:type="character" w:styleId="SubtleReference">
+    <w:name w:val="Subtle Reference"/>
+    <w:basedOn w:val="DefaultParagraphFont"/>
+    <w:uiPriority w:val="31"/>
+    <w:qFormat/>
+    <w:rsid w:val="00C80A45"/>
+    <w:rPr>
+      <w:smallCaps/>
+      <w:color w:val="5A5A5A" w:themeColor="text1" w:themeTint="A5"/>
+    </w:rPr>
+  </w:style>
+  <w:style w:type="character" w:styleId="IntenseReference">
+    <w:name w:val="Intense Reference"/>
+    <w:basedOn w:val="DefaultParagraphFont"/>
+    <w:uiPriority w:val="32"/>
+    <w:qFormat/>
+    <w:rsid w:val="00C80A45"/>
+    <w:rPr>
+      <w:b/>
+      <w:bCs/>
+      <w:smallCaps/>
+      <w:color w:val="5B9BD5" w:themeColor="accent1"/>
+      <w:spacing w:val="5"/>
+    </w:rPr>
+  </w:style>
+  <w:style w:type="paragraph" w:styleId="Header">
+    <w:name w:val="header"/>
+    <w:basedOn w:val="Normal"/>
+    <w:link w:val="HeaderChar"/>
+    <w:uiPriority w:val="99"/>
+    <w:unhideWhenUsed/>
+    <w:rsid w:val="00DC07B8"/>
+    <w:pPr>
+      <w:tabs>
+        <w:tab w:val="center" w:pos="4680"/>
+        <w:tab w:val="right" w:pos="9360"/>
+      </w:tabs>
+    </w:pPr>
+  </w:style>
+  <w:style w:type="character" w:customStyle="1" w:styleId="HeaderChar">
+    <w:name w:val="Header Char"/>
+    <w:basedOn w:val="DefaultParagraphFont"/>
+    <w:link w:val="Header"/>
+    <w:uiPriority w:val="99"/>
+    <w:rsid w:val="00DC07B8"/>
+  </w:style>
+  <w:style w:type="paragraph" w:styleId="Footer">
+    <w:name w:val="footer"/>
+    <w:basedOn w:val="Normal"/>
+    <w:link w:val="FooterChar"/>
+    <w:uiPriority w:val="99"/>
+    <w:unhideWhenUsed/>
+    <w:rsid w:val="00DC07B8"/>
+    <w:pPr>
+      <w:tabs>
+        <w:tab w:val="center" w:pos="4680"/>
+        <w:tab w:val="right" w:pos="9360"/>
+      </w:tabs>
+    </w:pPr>
+  </w:style>
+  <w:style w:type="character" w:customStyle="1" w:styleId="FooterChar">
+    <w:name w:val="Footer Char"/>
+    <w:basedOn w:val="DefaultParagraphFont"/>
+    <w:link w:val="Footer"/>
+    <w:uiPriority w:val="99"/>
+    <w:rsid w:val="00DC07B8"/>
+  </w:style>
+  <w:style w:type="character" w:styleId="Hyperlink">
+    <w:name w:val="Hyperlink"/>
+    <w:basedOn w:val="DefaultParagraphFont"/>
+    <w:uiPriority w:val="99"/>
+    <w:unhideWhenUsed/>
+    <w:rsid w:val="00925B4E"/>
+    <w:rPr>
+      <w:color w:val="0000FF"/>
+      <w:u w:val="single"/>
+    </w:rPr>
+  </w:style>
+  <w:style w:type="paragraph" w:styleId="EndnoteText">
+    <w:name w:val="endnote text"/>
+    <w:basedOn w:val="Normal"/>
+    <w:link w:val="EndnoteTextChar"/>
+    <w:uiPriority w:val="99"/>
+    <w:semiHidden/>
+    <w:unhideWhenUsed/>
+    <w:rsid w:val="00925B4E"/>
+    <w:rPr>
+      <w:sz w:val="20"/>
+      <w:szCs w:val="20"/>
+    </w:rPr>
+  </w:style>
+  <w:style w:type="character" w:customStyle="1" w:styleId="EndnoteTextChar">
+    <w:name w:val="Endnote Text Char"/>
+    <w:basedOn w:val="DefaultParagraphFont"/>
+    <w:link w:val="EndnoteText"/>
+    <w:uiPriority w:val="99"/>
+    <w:semiHidden/>
+    <w:rsid w:val="00925B4E"/>
+    <w:rPr>
+      <w:sz w:val="20"/>
+      <w:szCs w:val="20"/>
+    </w:rPr>
+  </w:style>
+  <w:style w:type="character" w:styleId="EndnoteReference">
+    <w:name w:val="endnote reference"/>
+    <w:basedOn w:val="DefaultParagraphFont"/>
+    <w:uiPriority w:val="99"/>
+    <w:semiHidden/>
+    <w:unhideWhenUsed/>
+    <w:rsid w:val="00925B4E"/>
+    <w:rPr>
+      <w:vertAlign w:val="superscript"/>
+    </w:rPr>
+  </w:style>
+  <w:style w:type="paragraph" w:styleId="FootnoteText">
+    <w:name w:val="footnote text"/>
+    <w:basedOn w:val="Normal"/>
+    <w:link w:val="FootnoteTextChar"/>
+    <w:uiPriority w:val="99"/>
+    <w:semiHidden/>
+    <w:unhideWhenUsed/>
+    <w:rsid w:val="00E24B01"/>
+    <w:rPr>
+      <w:sz w:val="20"/>
+      <w:szCs w:val="20"/>
+    </w:rPr>
+  </w:style>
+  <w:style w:type="character" w:customStyle="1" w:styleId="FootnoteTextChar">
+    <w:name w:val="Footnote Text Char"/>
+    <w:basedOn w:val="DefaultParagraphFont"/>
+    <w:link w:val="FootnoteText"/>
+    <w:uiPriority w:val="99"/>
+    <w:semiHidden/>
+    <w:rsid w:val="00E24B01"/>
+    <w:rPr>
+      <w:sz w:val="20"/>
+      <w:szCs w:val="20"/>
+    </w:rPr>
+  </w:style>
+  <w:style w:type="character" w:styleId="FootnoteReference">
+    <w:name w:val="footnote reference"/>
+    <w:basedOn w:val="DefaultParagraphFont"/>
+    <w:uiPriority w:val="99"/>
+    <w:semiHidden/>
+    <w:unhideWhenUsed/>
+    <w:rsid w:val="00E24B01"/>
+    <w:rPr>
+      <w:vertAlign w:val="superscript"/>
+    </w:rPr>
+  </w:style>
+  <w:style w:type="character" w:styleId="FollowedHyperlink">
+    <w:name w:val="FollowedHyperlink"/>
+    <w:basedOn w:val="DefaultParagraphFont"/>
+    <w:uiPriority w:val="99"/>
+    <w:semiHidden/>
+    <w:unhideWhenUsed/>
+    <w:rsid w:val="002F4C54"/>
+    <w:rPr>
+      <w:color w:val="954F72" w:themeColor="followedHyperlink"/>
+      <w:u w:val="single"/>
+    </w:rPr>
   </w:style>
 </w:styles>
 </file>
@@ -740,4 +1987,16 @@
     </a:ext>
   </a:extLst>
 </a:theme>
+</file>
+
+<file path=customXml/item1.xml><?xml version="1.0" encoding="utf-8"?>
+<b:Sources xmlns:b="http://schemas.openxmlformats.org/officeDocument/2006/bibliography" xmlns="http://schemas.openxmlformats.org/officeDocument/2006/bibliography" SelectedStyle="\APASixthEditionOfficeOnline.xsl" StyleName="APA" Version="6"/>
+</file>
+
+<file path=customXml/itemProps1.xml><?xml version="1.0" encoding="utf-8"?>
+<ds:datastoreItem xmlns:ds="http://schemas.openxmlformats.org/officeDocument/2006/customXml" ds:itemID="{16CBEA7C-CEF4-49D9-BC59-65544A02F35C}">
+  <ds:schemaRefs>
+    <ds:schemaRef ds:uri="http://schemas.openxmlformats.org/officeDocument/2006/bibliography"/>
+  </ds:schemaRefs>
+</ds:datastoreItem>
 </file>
</xml_diff>